<commit_message>
Add Mariam as co-author.
</commit_message>
<xml_diff>
--- a/docs/quarto/index.docx
+++ b/docs/quarto/index.docx
@@ -150,6 +150,20 @@
       </w:r>
       <w:r>
         <w:t xml:space="preserve">Salman</w:t>
+      </w:r>
+    </w:p>
+    <w:p>
+      <w:pPr>
+        <w:pStyle w:val="Author"/>
+      </w:pPr>
+      <w:r>
+        <w:t xml:space="preserve">Mariam</w:t>
+      </w:r>
+      <w:r>
+        <w:t xml:space="preserve"> </w:t>
+      </w:r>
+      <w:r>
+        <w:t xml:space="preserve">Shahabi</w:t>
       </w:r>
     </w:p>
     <w:bookmarkStart w:id="20" w:name="overview"/>
@@ -341,10 +355,13 @@
           <w:b/>
           <w:bCs/>
         </w:rPr>
-        <w:t xml:space="preserve">Demographics and Clinical Factors</w:t>
+        <w:t xml:space="preserve">Demographics and Clinical Factors:</w:t>
       </w:r>
       <w:r>
-        <w:t xml:space="preserve">: Age, sex, type of thyroidectomy (open or laparoscopic), admission type (elective or non-elective), Elixhauser comorbidity index, residential income quartile, hospital region, bed size, and teaching status.</w:t>
+        <w:t xml:space="preserve"> </w:t>
+      </w:r>
+      <w:r>
+        <w:t xml:space="preserve">Age, sex, type of thyroidectomy (open or laparoscopic), admission type (elective or non-elective), Elixhauser comorbidity index, residential income quartile, hospital region, bed size, and teaching status.</w:t>
       </w:r>
     </w:p>
     <w:p>

</xml_diff>